<commit_message>
new regex task solved
</commit_message>
<xml_diff>
--- a/01.Short Fundamentals/31.REGULAR EXPRESSIONS (REGEX) - EXERCISES/12. Programming-Fundamentals-Regular-Expressions-Regex-Exercise.docx
+++ b/01.Short Fundamentals/31.REGULAR EXPRESSIONS (REGEX) - EXERCISES/12. Programming-Fundamentals-Regular-Expressions-Regex-Exercise.docx
@@ -1,6 +1,6 @@
 
 <file path=word/document.xml><?xml version="1.0" encoding="utf-8"?>
-<w:document xmlns:wpc="http://schemas.microsoft.com/office/word/2010/wordprocessingCanvas" xmlns:cx="http://schemas.microsoft.com/office/drawing/2014/chartex" xmlns:cx1="http://schemas.microsoft.com/office/drawing/2015/9/8/chartex" xmlns:cx2="http://schemas.microsoft.com/office/drawing/2015/10/21/chartex" xmlns:cx3="http://schemas.microsoft.com/office/drawing/2016/5/9/chartex" xmlns:cx4="http://schemas.microsoft.com/office/drawing/2016/5/10/chartex" xmlns:cx5="http://schemas.microsoft.com/office/drawing/2016/5/11/chartex" xmlns:mc="http://schemas.openxmlformats.org/markup-compatibility/2006" xmlns:o="urn:schemas-microsoft-com:office:office" xmlns:r="http://schemas.openxmlformats.org/officeDocument/2006/relationships" xmlns:m="http://schemas.openxmlformats.org/officeDocument/2006/math" xmlns:v="urn:schemas-microsoft-com:vml" xmlns:wp14="http://schemas.microsoft.com/office/word/2010/wordprocessingDrawing" xmlns:wp="http://schemas.openxmlformats.org/drawingml/2006/wordprocessingDrawing" xmlns:w10="urn:schemas-microsoft-com:office:word" xmlns:w="http://schemas.openxmlformats.org/wordprocessingml/2006/main" xmlns:w14="http://schemas.microsoft.com/office/word/2010/wordml" xmlns:w15="http://schemas.microsoft.com/office/word/2012/wordml" xmlns:w16se="http://schemas.microsoft.com/office/word/2015/wordml/symex" xmlns:wpg="http://schemas.microsoft.com/office/word/2010/wordprocessingGroup" xmlns:wpi="http://schemas.microsoft.com/office/word/2010/wordprocessingInk" xmlns:wne="http://schemas.microsoft.com/office/word/2006/wordml" xmlns:wps="http://schemas.microsoft.com/office/word/2010/wordprocessingShape" mc:Ignorable="w14 w15 w16se wp14">
+<w:document xmlns:wpc="http://schemas.microsoft.com/office/word/2010/wordprocessingCanvas" xmlns:cx="http://schemas.microsoft.com/office/drawing/2014/chartex" xmlns:cx1="http://schemas.microsoft.com/office/drawing/2015/9/8/chartex" xmlns:mc="http://schemas.openxmlformats.org/markup-compatibility/2006" xmlns:o="urn:schemas-microsoft-com:office:office" xmlns:r="http://schemas.openxmlformats.org/officeDocument/2006/relationships" xmlns:m="http://schemas.openxmlformats.org/officeDocument/2006/math" xmlns:v="urn:schemas-microsoft-com:vml" xmlns:wp14="http://schemas.microsoft.com/office/word/2010/wordprocessingDrawing" xmlns:wp="http://schemas.openxmlformats.org/drawingml/2006/wordprocessingDrawing" xmlns:w10="urn:schemas-microsoft-com:office:word" xmlns:w="http://schemas.openxmlformats.org/wordprocessingml/2006/main" xmlns:w14="http://schemas.microsoft.com/office/word/2010/wordml" xmlns:w15="http://schemas.microsoft.com/office/word/2012/wordml" xmlns:w16se="http://schemas.microsoft.com/office/word/2015/wordml/symex" xmlns:wpg="http://schemas.microsoft.com/office/word/2010/wordprocessingGroup" xmlns:wpi="http://schemas.microsoft.com/office/word/2010/wordprocessingInk" xmlns:wne="http://schemas.microsoft.com/office/word/2006/wordml" xmlns:wps="http://schemas.microsoft.com/office/word/2010/wordprocessingShape" mc:Ignorable="w14 w15 w16se wp14">
   <w:body>
     <w:p>
       <w:pPr>
@@ -5005,6 +5005,55 @@
               <w:t>NoMEssageABhereYeyAB</w:t>
             </w:r>
           </w:p>
+          <w:p>
+            <w:pPr>
+              <w:spacing w:before="0" w:after="0" w:line="240" w:lineRule="auto"/>
+              <w:rPr>
+                <w:rFonts w:ascii="Consolas" w:hAnsi="Consolas" w:cs="Consolas"/>
+                <w:noProof/>
+              </w:rPr>
+            </w:pPr>
+          </w:p>
+          <w:p>
+            <w:pPr>
+              <w:spacing w:before="0" w:after="0" w:line="240" w:lineRule="auto"/>
+              <w:rPr>
+                <w:rFonts w:ascii="Consolas" w:hAnsi="Consolas" w:cs="Consolas"/>
+                <w:noProof/>
+              </w:rPr>
+            </w:pPr>
+            <w:bookmarkStart w:id="3" w:name="_GoBack"/>
+            <w:r>
+              <w:rPr>
+                <w:rFonts w:ascii="Helvetica" w:hAnsi="Helvetica" w:cs="Helvetica"/>
+                <w:color w:val="4B4F56"/>
+                <w:sz w:val="18"/>
+                <w:szCs w:val="18"/>
+                <w:shd w:val="clear" w:color="auto" w:fill="F1F0F0"/>
+              </w:rPr>
+              <w:t>A\dfafasd&lt;B</w:t>
+            </w:r>
+          </w:p>
+          <w:p>
+            <w:pPr>
+              <w:spacing w:before="0" w:after="0" w:line="240" w:lineRule="auto"/>
+              <w:rPr>
+                <w:rFonts w:ascii="Consolas" w:hAnsi="Consolas" w:cs="Consolas"/>
+                <w:noProof/>
+              </w:rPr>
+            </w:pPr>
+            <w:r>
+              <w:rPr>
+                <w:rFonts w:ascii="Helvetica" w:hAnsi="Helvetica" w:cs="Helvetica"/>
+                <w:color w:val="4B4F56"/>
+                <w:sz w:val="18"/>
+                <w:szCs w:val="18"/>
+                <w:shd w:val="clear" w:color="auto" w:fill="F1F0F0"/>
+              </w:rPr>
+              <w:t>AoneB12one32AtwoBB12321dsafasdsadsadAthreeBdas</w:t>
+            </w:r>
+            <w:bookmarkEnd w:id="3"/>
+          </w:p>
         </w:tc>
         <w:tc>
           <w:tcPr>
@@ -5019,12 +5068,62 @@
                 <w:noProof/>
               </w:rPr>
             </w:pPr>
+            <w:bookmarkStart w:id="4" w:name="OLE_LINK1"/>
+            <w:bookmarkStart w:id="5" w:name="OLE_LINK2"/>
             <w:r>
               <w:rPr>
                 <w:rFonts w:ascii="Consolas" w:hAnsi="Consolas" w:cs="Consolas"/>
                 <w:noProof/>
               </w:rPr>
               <w:t>Empty result</w:t>
+            </w:r>
+            <w:bookmarkEnd w:id="4"/>
+            <w:bookmarkEnd w:id="5"/>
+          </w:p>
+          <w:p>
+            <w:pPr>
+              <w:spacing w:before="0" w:after="0" w:line="240" w:lineRule="auto"/>
+              <w:rPr>
+                <w:rFonts w:ascii="Consolas" w:hAnsi="Consolas" w:cs="Consolas"/>
+                <w:noProof/>
+              </w:rPr>
+            </w:pPr>
+          </w:p>
+          <w:p>
+            <w:pPr>
+              <w:spacing w:before="0" w:after="0" w:line="240" w:lineRule="auto"/>
+              <w:rPr>
+                <w:rFonts w:ascii="Consolas" w:hAnsi="Consolas" w:cs="Consolas"/>
+                <w:noProof/>
+              </w:rPr>
+            </w:pPr>
+          </w:p>
+          <w:p>
+            <w:pPr>
+              <w:spacing w:before="0" w:after="0" w:line="240" w:lineRule="auto"/>
+              <w:rPr>
+                <w:rFonts w:ascii="Consolas" w:hAnsi="Consolas" w:cs="Consolas"/>
+                <w:noProof/>
+              </w:rPr>
+            </w:pPr>
+          </w:p>
+          <w:p>
+            <w:pPr>
+              <w:spacing w:before="0" w:after="0" w:line="240" w:lineRule="auto"/>
+              <w:rPr>
+                <w:rFonts w:ascii="Consolas" w:hAnsi="Consolas" w:cs="Consolas"/>
+                <w:noProof/>
+              </w:rPr>
+            </w:pPr>
+            <w:r>
+              <w:rPr>
+                <w:rFonts w:ascii="Helvetica" w:hAnsi="Helvetica" w:cs="Helvetica"/>
+                <w:color w:val="4B4F56"/>
+                <w:sz w:val="18"/>
+                <w:szCs w:val="18"/>
+                <w:shd w:val="clear" w:color="auto" w:fill="F1F0F0"/>
+              </w:rPr>
+              <w:t>onetwothree</w:t>
             </w:r>
           </w:p>
         </w:tc>
@@ -5754,12 +5853,12 @@
                 <w:noProof/>
               </w:rPr>
             </w:pPr>
-            <w:bookmarkStart w:id="3" w:name="OLE_LINK11"/>
-            <w:bookmarkStart w:id="4" w:name="OLE_LINK5"/>
-            <w:bookmarkStart w:id="5" w:name="OLE_LINK4"/>
-            <w:bookmarkEnd w:id="3"/>
-            <w:bookmarkEnd w:id="4"/>
-            <w:bookmarkEnd w:id="5"/>
+            <w:bookmarkStart w:id="6" w:name="OLE_LINK11"/>
+            <w:bookmarkStart w:id="7" w:name="OLE_LINK5"/>
+            <w:bookmarkStart w:id="8" w:name="OLE_LINK4"/>
+            <w:bookmarkEnd w:id="6"/>
+            <w:bookmarkEnd w:id="7"/>
+            <w:bookmarkEnd w:id="8"/>
             <w:r>
               <w:rPr>
                 <w:rFonts w:ascii="Consolas" w:hAnsi="Consolas" w:cs="Consolas"/>
@@ -5904,14 +6003,14 @@
                 <w:noProof/>
               </w:rPr>
             </w:pPr>
-            <w:bookmarkStart w:id="6" w:name="OLE_LINK12"/>
-            <w:bookmarkStart w:id="7" w:name="OLE_LINK10"/>
-            <w:bookmarkStart w:id="8" w:name="OLE_LINK7"/>
-            <w:bookmarkStart w:id="9" w:name="OLE_LINK6"/>
-            <w:bookmarkEnd w:id="6"/>
-            <w:bookmarkEnd w:id="7"/>
-            <w:bookmarkEnd w:id="8"/>
+            <w:bookmarkStart w:id="9" w:name="OLE_LINK12"/>
+            <w:bookmarkStart w:id="10" w:name="OLE_LINK10"/>
+            <w:bookmarkStart w:id="11" w:name="OLE_LINK7"/>
+            <w:bookmarkStart w:id="12" w:name="OLE_LINK6"/>
             <w:bookmarkEnd w:id="9"/>
+            <w:bookmarkEnd w:id="10"/>
+            <w:bookmarkEnd w:id="11"/>
+            <w:bookmarkEnd w:id="12"/>
             <w:r>
               <w:rPr>
                 <w:rFonts w:ascii="Consolas" w:hAnsi="Consolas" w:cs="Consolas"/>
@@ -6059,12 +6158,12 @@
                 <w:noProof/>
               </w:rPr>
             </w:pPr>
-            <w:bookmarkStart w:id="10" w:name="OLE_LINK13"/>
-            <w:bookmarkStart w:id="11" w:name="OLE_LINK9"/>
-            <w:bookmarkStart w:id="12" w:name="OLE_LINK8"/>
-            <w:bookmarkEnd w:id="10"/>
-            <w:bookmarkEnd w:id="11"/>
-            <w:bookmarkEnd w:id="12"/>
+            <w:bookmarkStart w:id="13" w:name="OLE_LINK13"/>
+            <w:bookmarkStart w:id="14" w:name="OLE_LINK9"/>
+            <w:bookmarkStart w:id="15" w:name="OLE_LINK8"/>
+            <w:bookmarkEnd w:id="13"/>
+            <w:bookmarkEnd w:id="14"/>
+            <w:bookmarkEnd w:id="15"/>
             <w:r>
               <w:rPr>
                 <w:rFonts w:ascii="Consolas" w:hAnsi="Consolas" w:cs="Consolas"/>
@@ -6123,6 +6222,7 @@
         <w:spacing w:before="120" w:after="80"/>
       </w:pPr>
       <w:r>
+        <w:lastRenderedPageBreak/>
         <w:t>*</w:t>
       </w:r>
       <w:r>
@@ -6186,7 +6286,6 @@
         <w:rPr>
           <w:b/>
         </w:rPr>
-        <w:lastRenderedPageBreak/>
         <w:t>alone</w:t>
       </w:r>
       <w:r>
@@ -7095,6 +7194,7 @@
                 <w:rFonts w:ascii="Consolas" w:hAnsi="Consolas" w:cs="Consolas"/>
                 <w:noProof/>
               </w:rPr>
+              <w:lastRenderedPageBreak/>
               <w:t>foo=poo%20&amp;value=valley&amp;dog=wow+</w:t>
             </w:r>
           </w:p>
@@ -7331,15 +7431,7 @@
         <w:rPr>
           <w:noProof/>
         </w:rPr>
-        <w:t>Anchova Bich</w:t>
-      </w:r>
-      <w:bookmarkStart w:id="13" w:name="_GoBack"/>
-      <w:bookmarkEnd w:id="13"/>
-      <w:r>
-        <w:rPr>
-          <w:noProof/>
-        </w:rPr>
-        <w:t>kiya Hut</w:t>
+        <w:t>Anchova Bichkiya Hut</w:t>
       </w:r>
       <w:r>
         <w:t>. You need to get there by car. But there is so much snow that you need to use car chains. In order to put them on the wheels correctly, you need to read the manual. But it is encrypted…</w:t>
@@ -8116,6 +8208,7 @@
                 <w:color w:val="000000"/>
                 <w:sz w:val="20"/>
               </w:rPr>
+              <w:lastRenderedPageBreak/>
               <w:t>&lt;html&gt;&lt;head&gt;&lt;title&gt;&lt;/title&gt;&lt;/head&gt;&lt;body&gt;&lt;h1&gt;Intro&lt;/h1&gt;&lt;ul&gt;&lt;li&gt;Item01&lt;/li&gt;&lt;li&gt;Item02&lt;/li&gt;&lt;li&gt;Item03&lt;/li&gt;&lt;/ul&gt;&lt;p&gt;</w:t>
             </w:r>
             <w:r>
@@ -8164,18 +8257,7 @@
                 <w:color w:val="000000"/>
                 <w:sz w:val="20"/>
               </w:rPr>
-              <w:t xml:space="preserve">vagvzvqngvat gur onfvp vqrn vf ernyyl fvzcyr </w:t>
-            </w:r>
-            <w:r>
-              <w:rPr>
-                <w:rFonts w:ascii="Consolas" w:hAnsi="Consolas" w:cs="Consolas"/>
-                <w:b/>
-                <w:noProof/>
-                <w:color w:val="000000"/>
-                <w:sz w:val="20"/>
-              </w:rPr>
-              <w:lastRenderedPageBreak/>
-              <w:t>svg gurz bire lbhe gverf qevir sbejneq fybjyl naq gvtugra gurz hc va pbyq jrg</w:t>
+              <w:t>vagvzvqngvat gur onfvp vqrn vf ernyyl fvzcyr svg gurz bire lbhe gverf qevir sbejneq fybjyl naq gvtugra gurz hc va pbyq jrg</w:t>
             </w:r>
             <w:r>
               <w:rPr>
@@ -8234,7 +8316,6 @@
                 <w:b/>
                 <w:sz w:val="20"/>
               </w:rPr>
-              <w:lastRenderedPageBreak/>
               <w:t>Output</w:t>
             </w:r>
           </w:p>
@@ -8290,7 +8371,7 @@
 </file>
 
 <file path=word/endnotes.xml><?xml version="1.0" encoding="utf-8"?>
-<w:endnotes xmlns:wpc="http://schemas.microsoft.com/office/word/2010/wordprocessingCanvas" xmlns:cx="http://schemas.microsoft.com/office/drawing/2014/chartex" xmlns:cx1="http://schemas.microsoft.com/office/drawing/2015/9/8/chartex" xmlns:cx2="http://schemas.microsoft.com/office/drawing/2015/10/21/chartex" xmlns:cx3="http://schemas.microsoft.com/office/drawing/2016/5/9/chartex" xmlns:cx4="http://schemas.microsoft.com/office/drawing/2016/5/10/chartex" xmlns:cx5="http://schemas.microsoft.com/office/drawing/2016/5/11/chartex" xmlns:mc="http://schemas.openxmlformats.org/markup-compatibility/2006" xmlns:o="urn:schemas-microsoft-com:office:office" xmlns:r="http://schemas.openxmlformats.org/officeDocument/2006/relationships" xmlns:m="http://schemas.openxmlformats.org/officeDocument/2006/math" xmlns:v="urn:schemas-microsoft-com:vml" xmlns:wp14="http://schemas.microsoft.com/office/word/2010/wordprocessingDrawing" xmlns:wp="http://schemas.openxmlformats.org/drawingml/2006/wordprocessingDrawing" xmlns:w10="urn:schemas-microsoft-com:office:word" xmlns:w="http://schemas.openxmlformats.org/wordprocessingml/2006/main" xmlns:w14="http://schemas.microsoft.com/office/word/2010/wordml" xmlns:w15="http://schemas.microsoft.com/office/word/2012/wordml" xmlns:w16se="http://schemas.microsoft.com/office/word/2015/wordml/symex" xmlns:wpg="http://schemas.microsoft.com/office/word/2010/wordprocessingGroup" xmlns:wpi="http://schemas.microsoft.com/office/word/2010/wordprocessingInk" xmlns:wne="http://schemas.microsoft.com/office/word/2006/wordml" xmlns:wps="http://schemas.microsoft.com/office/word/2010/wordprocessingShape" mc:Ignorable="w14 w15 w16se wp14">
+<w:endnotes xmlns:wpc="http://schemas.microsoft.com/office/word/2010/wordprocessingCanvas" xmlns:cx="http://schemas.microsoft.com/office/drawing/2014/chartex" xmlns:cx1="http://schemas.microsoft.com/office/drawing/2015/9/8/chartex" xmlns:mc="http://schemas.openxmlformats.org/markup-compatibility/2006" xmlns:o="urn:schemas-microsoft-com:office:office" xmlns:r="http://schemas.openxmlformats.org/officeDocument/2006/relationships" xmlns:m="http://schemas.openxmlformats.org/officeDocument/2006/math" xmlns:v="urn:schemas-microsoft-com:vml" xmlns:wp14="http://schemas.microsoft.com/office/word/2010/wordprocessingDrawing" xmlns:wp="http://schemas.openxmlformats.org/drawingml/2006/wordprocessingDrawing" xmlns:w10="urn:schemas-microsoft-com:office:word" xmlns:w="http://schemas.openxmlformats.org/wordprocessingml/2006/main" xmlns:w14="http://schemas.microsoft.com/office/word/2010/wordml" xmlns:w15="http://schemas.microsoft.com/office/word/2012/wordml" xmlns:w16se="http://schemas.microsoft.com/office/word/2015/wordml/symex" xmlns:wpg="http://schemas.microsoft.com/office/word/2010/wordprocessingGroup" xmlns:wpi="http://schemas.microsoft.com/office/word/2010/wordprocessingInk" xmlns:wne="http://schemas.microsoft.com/office/word/2006/wordml" xmlns:wps="http://schemas.microsoft.com/office/word/2010/wordprocessingShape" mc:Ignorable="w14 w15 w16se wp14">
   <w:endnote w:type="separator" w:id="-1">
     <w:p>
       <w:pPr>
@@ -8315,7 +8396,7 @@
 </file>
 
 <file path=word/footer1.xml><?xml version="1.0" encoding="utf-8"?>
-<w:ftr xmlns:wpc="http://schemas.microsoft.com/office/word/2010/wordprocessingCanvas" xmlns:cx="http://schemas.microsoft.com/office/drawing/2014/chartex" xmlns:cx1="http://schemas.microsoft.com/office/drawing/2015/9/8/chartex" xmlns:cx2="http://schemas.microsoft.com/office/drawing/2015/10/21/chartex" xmlns:cx3="http://schemas.microsoft.com/office/drawing/2016/5/9/chartex" xmlns:cx4="http://schemas.microsoft.com/office/drawing/2016/5/10/chartex" xmlns:cx5="http://schemas.microsoft.com/office/drawing/2016/5/11/chartex" xmlns:mc="http://schemas.openxmlformats.org/markup-compatibility/2006" xmlns:o="urn:schemas-microsoft-com:office:office" xmlns:r="http://schemas.openxmlformats.org/officeDocument/2006/relationships" xmlns:m="http://schemas.openxmlformats.org/officeDocument/2006/math" xmlns:v="urn:schemas-microsoft-com:vml" xmlns:wp14="http://schemas.microsoft.com/office/word/2010/wordprocessingDrawing" xmlns:wp="http://schemas.openxmlformats.org/drawingml/2006/wordprocessingDrawing" xmlns:w10="urn:schemas-microsoft-com:office:word" xmlns:w="http://schemas.openxmlformats.org/wordprocessingml/2006/main" xmlns:w14="http://schemas.microsoft.com/office/word/2010/wordml" xmlns:w15="http://schemas.microsoft.com/office/word/2012/wordml" xmlns:w16se="http://schemas.microsoft.com/office/word/2015/wordml/symex" xmlns:wpg="http://schemas.microsoft.com/office/word/2010/wordprocessingGroup" xmlns:wpi="http://schemas.microsoft.com/office/word/2010/wordprocessingInk" xmlns:wne="http://schemas.microsoft.com/office/word/2006/wordml" xmlns:wps="http://schemas.microsoft.com/office/word/2010/wordprocessingShape" mc:Ignorable="w14 w15 w16se wp14">
+<w:ftr xmlns:wpc="http://schemas.microsoft.com/office/word/2010/wordprocessingCanvas" xmlns:cx="http://schemas.microsoft.com/office/drawing/2014/chartex" xmlns:cx1="http://schemas.microsoft.com/office/drawing/2015/9/8/chartex" xmlns:mc="http://schemas.openxmlformats.org/markup-compatibility/2006" xmlns:o="urn:schemas-microsoft-com:office:office" xmlns:r="http://schemas.openxmlformats.org/officeDocument/2006/relationships" xmlns:m="http://schemas.openxmlformats.org/officeDocument/2006/math" xmlns:v="urn:schemas-microsoft-com:vml" xmlns:wp14="http://schemas.microsoft.com/office/word/2010/wordprocessingDrawing" xmlns:wp="http://schemas.openxmlformats.org/drawingml/2006/wordprocessingDrawing" xmlns:w10="urn:schemas-microsoft-com:office:word" xmlns:w="http://schemas.openxmlformats.org/wordprocessingml/2006/main" xmlns:w14="http://schemas.microsoft.com/office/word/2010/wordml" xmlns:w15="http://schemas.microsoft.com/office/word/2012/wordml" xmlns:w16se="http://schemas.microsoft.com/office/word/2015/wordml/symex" xmlns:wpg="http://schemas.microsoft.com/office/word/2010/wordprocessingGroup" xmlns:wpi="http://schemas.microsoft.com/office/word/2010/wordprocessingInk" xmlns:wne="http://schemas.microsoft.com/office/word/2006/wordml" xmlns:wps="http://schemas.microsoft.com/office/word/2010/wordprocessingShape" mc:Ignorable="w14 w15 w16se wp14">
   <w:p>
     <w:pPr>
       <w:pStyle w:val="Footer"/>
@@ -8445,7 +8526,7 @@
             </wp:anchor>
           </w:drawing>
         </mc:Choice>
-        <mc:Fallback>
+        <mc:Fallback xmlns:cx5="http://schemas.microsoft.com/office/drawing/2016/5/11/chartex" xmlns:cx4="http://schemas.microsoft.com/office/drawing/2016/5/10/chartex" xmlns:cx3="http://schemas.microsoft.com/office/drawing/2016/5/9/chartex" xmlns:cx2="http://schemas.microsoft.com/office/drawing/2015/10/21/chartex">
           <w:pict>
             <v:shapetype w14:anchorId="0BD046BD" id="_x0000_t202" coordsize="21600,21600" o:spt="202" path="m,l,21600r21600,l21600,xe">
               <v:stroke joinstyle="miter"/>
@@ -8582,7 +8663,7 @@
             </wp:anchor>
           </w:drawing>
         </mc:Choice>
-        <mc:Fallback>
+        <mc:Fallback xmlns:cx5="http://schemas.microsoft.com/office/drawing/2016/5/11/chartex" xmlns:cx4="http://schemas.microsoft.com/office/drawing/2016/5/10/chartex" xmlns:cx3="http://schemas.microsoft.com/office/drawing/2016/5/9/chartex" xmlns:cx2="http://schemas.microsoft.com/office/drawing/2015/10/21/chartex">
           <w:pict>
             <v:line w14:anchorId="271FC0D8" id="Straight Connector 1" o:spid="_x0000_s1026" style="position:absolute;flip:y;z-index:251666432;visibility:visible;mso-wrap-style:square;mso-wrap-distance-left:9pt;mso-wrap-distance-top:0;mso-wrap-distance-right:9pt;mso-wrap-distance-bottom:0;mso-position-horizontal:absolute;mso-position-horizontal-relative:text;mso-position-vertical:absolute;mso-position-vertical-relative:text" from="-.1pt,5.2pt" to="520.7pt,5.2pt" o:gfxdata="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" strokecolor="#f37123" strokeweight="1pt">
               <v:stroke endcap="round"/>
@@ -8688,7 +8769,7 @@
                               <w:sz w:val="18"/>
                               <w:szCs w:val="18"/>
                             </w:rPr>
-                            <w:t>7</w:t>
+                            <w:t>4</w:t>
                           </w:r>
                           <w:r>
                             <w:rPr>
@@ -8807,7 +8888,7 @@
                         <w:sz w:val="18"/>
                         <w:szCs w:val="18"/>
                       </w:rPr>
-                      <w:t>7</w:t>
+                      <w:t>4</w:t>
                     </w:r>
                     <w:r>
                       <w:rPr>
@@ -8947,7 +9028,7 @@
             </wp:anchor>
           </w:drawing>
         </mc:Choice>
-        <mc:Fallback>
+        <mc:Fallback xmlns:cx5="http://schemas.microsoft.com/office/drawing/2016/5/11/chartex" xmlns:cx4="http://schemas.microsoft.com/office/drawing/2016/5/10/chartex" xmlns:cx3="http://schemas.microsoft.com/office/drawing/2016/5/9/chartex" xmlns:cx2="http://schemas.microsoft.com/office/drawing/2015/10/21/chartex">
           <w:pict>
             <v:shape w14:anchorId="2288989E" id="Text Box 2" o:spid="_x0000_s1028" type="#_x0000_t202" style="position:absolute;margin-left:125.15pt;margin-top:26.95pt;width:44.85pt;height:15.75pt;z-index:251664384;visibility:visible;mso-wrap-style:square;mso-wrap-distance-left:9pt;mso-wrap-distance-top:0;mso-wrap-distance-right:9pt;mso-wrap-distance-bottom:0;mso-position-horizontal:absolute;mso-position-horizontal-relative:text;mso-position-vertical:absolute;mso-position-vertical-relative:text;v-text-anchor:middle" o:gfxdata="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" filled="f" stroked="f" strokeweight=".5pt">
               <v:textbox inset=".5mm,0,0,0">
@@ -9153,7 +9234,7 @@
                                 <wp:extent cx="200025" cy="200025"/>
                                 <wp:effectExtent l="0" t="0" r="9525" b="9525"/>
                                 <wp:docPr id="73" name="Picture 73" title="Software University Foundation">
-                                  <a:hlinkClick xmlns:a="http://schemas.openxmlformats.org/drawingml/2006/main" r:id="rId1"/>
+                                  <a:hlinkClick xmlns:a="http://schemas.openxmlformats.org/drawingml/2006/main" r:id="rId7"/>
                                 </wp:docPr>
                                 <wp:cNvGraphicFramePr/>
                                 <a:graphic xmlns:a="http://schemas.openxmlformats.org/drawingml/2006/main">
@@ -9161,7 +9242,7 @@
                                     <pic:pic xmlns:pic="http://schemas.openxmlformats.org/drawingml/2006/picture">
                                       <pic:nvPicPr>
                                         <pic:cNvPr id="94" name="Picture 4" title="Software University Foundation">
-                                          <a:hlinkClick r:id="rId1"/>
+                                          <a:hlinkClick r:id="rId7"/>
                                         </pic:cNvPr>
                                         <pic:cNvPicPr/>
                                       </pic:nvPicPr>
@@ -9606,7 +9687,7 @@
             </wp:anchor>
           </w:drawing>
         </mc:Choice>
-        <mc:Fallback>
+        <mc:Fallback xmlns:cx5="http://schemas.microsoft.com/office/drawing/2016/5/11/chartex" xmlns:cx4="http://schemas.microsoft.com/office/drawing/2016/5/10/chartex" xmlns:cx3="http://schemas.microsoft.com/office/drawing/2016/5/9/chartex" xmlns:cx2="http://schemas.microsoft.com/office/drawing/2015/10/21/chartex">
           <w:pict>
             <v:shape w14:anchorId="400D6225" id="Text Box 17" o:spid="_x0000_s1029" type="#_x0000_t202" style="position:absolute;margin-left:124.4pt;margin-top:6.7pt;width:396.3pt;height:40.45pt;z-index:251663360;visibility:visible;mso-wrap-style:square;mso-wrap-distance-left:9pt;mso-wrap-distance-top:0;mso-wrap-distance-right:9pt;mso-wrap-distance-bottom:0;mso-position-horizontal:absolute;mso-position-horizontal-relative:text;mso-position-vertical:absolute;mso-position-vertical-relative:text;v-text-anchor:top" o:gfxdata="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" filled="f" stroked="f">
               <v:textbox inset=".5mm,1.2mm,.5mm,.5mm">
@@ -10201,7 +10282,7 @@
 </file>
 
 <file path=word/footnotes.xml><?xml version="1.0" encoding="utf-8"?>
-<w:footnotes xmlns:wpc="http://schemas.microsoft.com/office/word/2010/wordprocessingCanvas" xmlns:cx="http://schemas.microsoft.com/office/drawing/2014/chartex" xmlns:cx1="http://schemas.microsoft.com/office/drawing/2015/9/8/chartex" xmlns:cx2="http://schemas.microsoft.com/office/drawing/2015/10/21/chartex" xmlns:cx3="http://schemas.microsoft.com/office/drawing/2016/5/9/chartex" xmlns:cx4="http://schemas.microsoft.com/office/drawing/2016/5/10/chartex" xmlns:cx5="http://schemas.microsoft.com/office/drawing/2016/5/11/chartex" xmlns:mc="http://schemas.openxmlformats.org/markup-compatibility/2006" xmlns:o="urn:schemas-microsoft-com:office:office" xmlns:r="http://schemas.openxmlformats.org/officeDocument/2006/relationships" xmlns:m="http://schemas.openxmlformats.org/officeDocument/2006/math" xmlns:v="urn:schemas-microsoft-com:vml" xmlns:wp14="http://schemas.microsoft.com/office/word/2010/wordprocessingDrawing" xmlns:wp="http://schemas.openxmlformats.org/drawingml/2006/wordprocessingDrawing" xmlns:w10="urn:schemas-microsoft-com:office:word" xmlns:w="http://schemas.openxmlformats.org/wordprocessingml/2006/main" xmlns:w14="http://schemas.microsoft.com/office/word/2010/wordml" xmlns:w15="http://schemas.microsoft.com/office/word/2012/wordml" xmlns:w16se="http://schemas.microsoft.com/office/word/2015/wordml/symex" xmlns:wpg="http://schemas.microsoft.com/office/word/2010/wordprocessingGroup" xmlns:wpi="http://schemas.microsoft.com/office/word/2010/wordprocessingInk" xmlns:wne="http://schemas.microsoft.com/office/word/2006/wordml" xmlns:wps="http://schemas.microsoft.com/office/word/2010/wordprocessingShape" mc:Ignorable="w14 w15 w16se wp14">
+<w:footnotes xmlns:wpc="http://schemas.microsoft.com/office/word/2010/wordprocessingCanvas" xmlns:cx="http://schemas.microsoft.com/office/drawing/2014/chartex" xmlns:cx1="http://schemas.microsoft.com/office/drawing/2015/9/8/chartex" xmlns:mc="http://schemas.openxmlformats.org/markup-compatibility/2006" xmlns:o="urn:schemas-microsoft-com:office:office" xmlns:r="http://schemas.openxmlformats.org/officeDocument/2006/relationships" xmlns:m="http://schemas.openxmlformats.org/officeDocument/2006/math" xmlns:v="urn:schemas-microsoft-com:vml" xmlns:wp14="http://schemas.microsoft.com/office/word/2010/wordprocessingDrawing" xmlns:wp="http://schemas.openxmlformats.org/drawingml/2006/wordprocessingDrawing" xmlns:w10="urn:schemas-microsoft-com:office:word" xmlns:w="http://schemas.openxmlformats.org/wordprocessingml/2006/main" xmlns:w14="http://schemas.microsoft.com/office/word/2010/wordml" xmlns:w15="http://schemas.microsoft.com/office/word/2012/wordml" xmlns:w16se="http://schemas.microsoft.com/office/word/2015/wordml/symex" xmlns:wpg="http://schemas.microsoft.com/office/word/2010/wordprocessingGroup" xmlns:wpi="http://schemas.microsoft.com/office/word/2010/wordprocessingInk" xmlns:wne="http://schemas.microsoft.com/office/word/2006/wordml" xmlns:wps="http://schemas.microsoft.com/office/word/2010/wordprocessingShape" mc:Ignorable="w14 w15 w16se wp14">
   <w:footnote w:type="separator" w:id="-1">
     <w:p>
       <w:pPr>
@@ -10226,7 +10307,7 @@
 </file>
 
 <file path=word/header1.xml><?xml version="1.0" encoding="utf-8"?>
-<w:hdr xmlns:wpc="http://schemas.microsoft.com/office/word/2010/wordprocessingCanvas" xmlns:cx="http://schemas.microsoft.com/office/drawing/2014/chartex" xmlns:cx1="http://schemas.microsoft.com/office/drawing/2015/9/8/chartex" xmlns:cx2="http://schemas.microsoft.com/office/drawing/2015/10/21/chartex" xmlns:cx3="http://schemas.microsoft.com/office/drawing/2016/5/9/chartex" xmlns:cx4="http://schemas.microsoft.com/office/drawing/2016/5/10/chartex" xmlns:cx5="http://schemas.microsoft.com/office/drawing/2016/5/11/chartex" xmlns:mc="http://schemas.openxmlformats.org/markup-compatibility/2006" xmlns:o="urn:schemas-microsoft-com:office:office" xmlns:r="http://schemas.openxmlformats.org/officeDocument/2006/relationships" xmlns:m="http://schemas.openxmlformats.org/officeDocument/2006/math" xmlns:v="urn:schemas-microsoft-com:vml" xmlns:wp14="http://schemas.microsoft.com/office/word/2010/wordprocessingDrawing" xmlns:wp="http://schemas.openxmlformats.org/drawingml/2006/wordprocessingDrawing" xmlns:w10="urn:schemas-microsoft-com:office:word" xmlns:w="http://schemas.openxmlformats.org/wordprocessingml/2006/main" xmlns:w14="http://schemas.microsoft.com/office/word/2010/wordml" xmlns:w15="http://schemas.microsoft.com/office/word/2012/wordml" xmlns:w16se="http://schemas.microsoft.com/office/word/2015/wordml/symex" xmlns:wpg="http://schemas.microsoft.com/office/word/2010/wordprocessingGroup" xmlns:wpi="http://schemas.microsoft.com/office/word/2010/wordprocessingInk" xmlns:wne="http://schemas.microsoft.com/office/word/2006/wordml" xmlns:wps="http://schemas.microsoft.com/office/word/2010/wordprocessingShape" mc:Ignorable="w14 w15 w16se wp14">
+<w:hdr xmlns:wpc="http://schemas.microsoft.com/office/word/2010/wordprocessingCanvas" xmlns:cx="http://schemas.microsoft.com/office/drawing/2014/chartex" xmlns:cx1="http://schemas.microsoft.com/office/drawing/2015/9/8/chartex" xmlns:mc="http://schemas.openxmlformats.org/markup-compatibility/2006" xmlns:o="urn:schemas-microsoft-com:office:office" xmlns:r="http://schemas.openxmlformats.org/officeDocument/2006/relationships" xmlns:m="http://schemas.openxmlformats.org/officeDocument/2006/math" xmlns:v="urn:schemas-microsoft-com:vml" xmlns:wp14="http://schemas.microsoft.com/office/word/2010/wordprocessingDrawing" xmlns:wp="http://schemas.openxmlformats.org/drawingml/2006/wordprocessingDrawing" xmlns:w10="urn:schemas-microsoft-com:office:word" xmlns:w="http://schemas.openxmlformats.org/wordprocessingml/2006/main" xmlns:w14="http://schemas.microsoft.com/office/word/2010/wordml" xmlns:w15="http://schemas.microsoft.com/office/word/2012/wordml" xmlns:w16se="http://schemas.microsoft.com/office/word/2015/wordml/symex" xmlns:wpg="http://schemas.microsoft.com/office/word/2010/wordprocessingGroup" xmlns:wpi="http://schemas.microsoft.com/office/word/2010/wordprocessingInk" xmlns:wne="http://schemas.microsoft.com/office/word/2006/wordml" xmlns:wps="http://schemas.microsoft.com/office/word/2010/wordprocessingShape" mc:Ignorable="w14 w15 w16se wp14">
   <w:p>
     <w:pPr>
       <w:pStyle w:val="Header"/>
@@ -10237,7 +10318,7 @@
 </file>
 
 <file path=word/numbering.xml><?xml version="1.0" encoding="utf-8"?>
-<w:numbering xmlns:wpc="http://schemas.microsoft.com/office/word/2010/wordprocessingCanvas" xmlns:cx="http://schemas.microsoft.com/office/drawing/2014/chartex" xmlns:cx1="http://schemas.microsoft.com/office/drawing/2015/9/8/chartex" xmlns:cx2="http://schemas.microsoft.com/office/drawing/2015/10/21/chartex" xmlns:cx3="http://schemas.microsoft.com/office/drawing/2016/5/9/chartex" xmlns:cx4="http://schemas.microsoft.com/office/drawing/2016/5/10/chartex" xmlns:cx5="http://schemas.microsoft.com/office/drawing/2016/5/11/chartex" xmlns:mc="http://schemas.openxmlformats.org/markup-compatibility/2006" xmlns:o="urn:schemas-microsoft-com:office:office" xmlns:r="http://schemas.openxmlformats.org/officeDocument/2006/relationships" xmlns:m="http://schemas.openxmlformats.org/officeDocument/2006/math" xmlns:v="urn:schemas-microsoft-com:vml" xmlns:wp14="http://schemas.microsoft.com/office/word/2010/wordprocessingDrawing" xmlns:wp="http://schemas.openxmlformats.org/drawingml/2006/wordprocessingDrawing" xmlns:w10="urn:schemas-microsoft-com:office:word" xmlns:w="http://schemas.openxmlformats.org/wordprocessingml/2006/main" xmlns:w14="http://schemas.microsoft.com/office/word/2010/wordml" xmlns:w15="http://schemas.microsoft.com/office/word/2012/wordml" xmlns:w16se="http://schemas.microsoft.com/office/word/2015/wordml/symex" xmlns:wpg="http://schemas.microsoft.com/office/word/2010/wordprocessingGroup" xmlns:wpi="http://schemas.microsoft.com/office/word/2010/wordprocessingInk" xmlns:wne="http://schemas.microsoft.com/office/word/2006/wordml" xmlns:wps="http://schemas.microsoft.com/office/word/2010/wordprocessingShape" mc:Ignorable="w14 w15 w16se wp14">
+<w:numbering xmlns:wpc="http://schemas.microsoft.com/office/word/2010/wordprocessingCanvas" xmlns:cx="http://schemas.microsoft.com/office/drawing/2014/chartex" xmlns:cx1="http://schemas.microsoft.com/office/drawing/2015/9/8/chartex" xmlns:mc="http://schemas.openxmlformats.org/markup-compatibility/2006" xmlns:o="urn:schemas-microsoft-com:office:office" xmlns:r="http://schemas.openxmlformats.org/officeDocument/2006/relationships" xmlns:m="http://schemas.openxmlformats.org/officeDocument/2006/math" xmlns:v="urn:schemas-microsoft-com:vml" xmlns:wp14="http://schemas.microsoft.com/office/word/2010/wordprocessingDrawing" xmlns:wp="http://schemas.openxmlformats.org/drawingml/2006/wordprocessingDrawing" xmlns:w10="urn:schemas-microsoft-com:office:word" xmlns:w="http://schemas.openxmlformats.org/wordprocessingml/2006/main" xmlns:w14="http://schemas.microsoft.com/office/word/2010/wordml" xmlns:w15="http://schemas.microsoft.com/office/word/2012/wordml" xmlns:w16se="http://schemas.microsoft.com/office/word/2015/wordml/symex" xmlns:wpg="http://schemas.microsoft.com/office/word/2010/wordprocessingGroup" xmlns:wpi="http://schemas.microsoft.com/office/word/2010/wordprocessingInk" xmlns:wne="http://schemas.microsoft.com/office/word/2006/wordml" xmlns:wps="http://schemas.microsoft.com/office/word/2010/wordprocessingShape" mc:Ignorable="w14 w15 w16se wp14">
   <w:abstractNum w:abstractNumId="0" w15:restartNumberingAfterBreak="0">
     <w:nsid w:val="04E60920"/>
     <w:multiLevelType w:val="hybridMultilevel"/>
@@ -14010,7 +14091,7 @@
       </w:pPr>
     </w:pPrDefault>
   </w:docDefaults>
-  <w:latentStyles w:defLockedState="0" w:defUIPriority="99" w:defSemiHidden="0" w:defUnhideWhenUsed="0" w:defQFormat="0" w:count="374">
+  <w:latentStyles w:defLockedState="0" w:defUIPriority="99" w:defSemiHidden="0" w:defUnhideWhenUsed="0" w:defQFormat="0" w:count="371">
     <w:lsdException w:name="Normal" w:uiPriority="0" w:qFormat="1"/>
     <w:lsdException w:name="heading 1" w:uiPriority="9" w:qFormat="1"/>
     <w:lsdException w:name="heading 2" w:semiHidden="1" w:uiPriority="9" w:unhideWhenUsed="1" w:qFormat="1"/>
@@ -14382,9 +14463,6 @@
     <w:lsdException w:name="List Table 5 Dark Accent 6" w:uiPriority="50"/>
     <w:lsdException w:name="List Table 6 Colorful Accent 6" w:uiPriority="51"/>
     <w:lsdException w:name="List Table 7 Colorful Accent 6" w:uiPriority="52"/>
-    <w:lsdException w:name="Mention" w:semiHidden="1" w:unhideWhenUsed="1"/>
-    <w:lsdException w:name="Smart Hyperlink" w:semiHidden="1" w:unhideWhenUsed="1"/>
-    <w:lsdException w:name="Hashtag" w:semiHidden="1" w:unhideWhenUsed="1"/>
   </w:latentStyles>
   <w:style w:type="paragraph" w:default="1" w:styleId="Normal">
     <w:name w:val="Normal"/>
@@ -15180,7 +15258,7 @@
 </file>
 
 <file path=customXml/itemProps1.xml><?xml version="1.0" encoding="utf-8"?>
-<ds:datastoreItem xmlns:ds="http://schemas.openxmlformats.org/officeDocument/2006/customXml" ds:itemID="{C887EA04-EE5D-427D-9A59-C746504570C4}">
+<ds:datastoreItem xmlns:ds="http://schemas.openxmlformats.org/officeDocument/2006/customXml" ds:itemID="{A211F912-967C-4A15-BC1E-6B90B6FD9948}">
   <ds:schemaRefs>
     <ds:schemaRef ds:uri="http://schemas.openxmlformats.org/officeDocument/2006/bibliography"/>
   </ds:schemaRefs>

</xml_diff>